<commit_message>
Rough draft of Chapters 1&2 for review
</commit_message>
<xml_diff>
--- a/Chapter 2 Rough.docx
+++ b/Chapter 2 Rough.docx
@@ -83,6 +83,27 @@
       <w:r>
         <w:t>Technology has become so embedded in our daily lives that we use it to work, shop, communicate and ... entertain ourselves.</w:t>
       </w:r>
+      <w:r>
+        <w:t xml:space="preserve"> </w:t>
+      </w:r>
+      <w:r>
+        <w:fldChar w:fldCharType="begin" w:fldLock="1"/>
+      </w:r>
+      <w:r>
+        <w:instrText>ADDIN CSL_CITATION {"citationItems":[{"id":"ITEM-1","itemData":{"DOI":"10.1007/s10462-012-9356-9","ISSN":"0269-2821","author":[{"dropping-particle":"","family":"Rautaray","given":"Siddharth S.","non-dropping-particle":"","parse-names":false,"suffix":""},{"dropping-particle":"","family":"Agrawal","given":"Anupam","non-dropping-particle":"","parse-names":false,"suffix":""}],"container-title":"Artificial Intelligence Review","id":"ITEM-1","issue":"1","issued":{"date-parts":[["2015","1","6"]]},"page":"1-54","publisher":"Springer Netherlands","title":"Vision based hand gesture recognition for human computer interaction: a survey","type":"article-journal","volume":"43"},"uris":["http://www.mendeley.com/documents/?uuid=4acf3d5b-0275-30fb-be82-94dd0051703b"]}],"mendeley":{"formattedCitation":"(Rautaray &amp; Agrawal, 2015)","plainTextFormattedCitation":"(Rautaray &amp; Agrawal, 2015)"},"properties":{"noteIndex":0},"schema":"https://github.com/citation-style-language/schema/raw/master/csl-citation.json"}</w:instrText>
+      </w:r>
+      <w:r>
+        <w:fldChar w:fldCharType="separate"/>
+      </w:r>
+      <w:r>
+        <w:rPr>
+          <w:noProof/>
+        </w:rPr>
+        <w:t>(Rautaray &amp; Agrawal, 2015)</w:t>
+      </w:r>
+      <w:r>
+        <w:fldChar w:fldCharType="end"/>
+      </w:r>
     </w:p>
     <w:p>
       <w:pPr>
@@ -122,10 +143,7 @@
         </w:numPr>
       </w:pPr>
       <w:r>
-        <w:t>Hand movements are thus a mean of non-verbal communicatio</w:t>
-      </w:r>
-      <w:r>
-        <w:t>n</w:t>
+        <w:t>Hand movements are thus a mean of non-verbal communication</w:t>
       </w:r>
     </w:p>
     <w:p>
@@ -137,13 +155,7 @@
         </w:numPr>
       </w:pPr>
       <w:r>
-        <w:t>A gesture can be defined as a physical movement of the hands, arms, face and body with the intent to convey information or meaning (Mitra and Acharya 2007)</w:t>
-      </w:r>
-      <w:r>
-        <w:t xml:space="preserve"> </w:t>
-      </w:r>
-      <w:r>
-        <w:t>g hand gestures for interaction can help in achieving the ease and naturalness desired for human computer interaction</w:t>
+        <w:t>A gesture can be defined as a physical movement of the hands, arms, face and body with the intent to convey information or meaning (Mitra and Acharya 2007) g hand gestures for interaction can help in achieving the ease and naturalness desired for human computer interaction</w:t>
       </w:r>
     </w:p>
     <w:p>
@@ -167,19 +179,7 @@
         </w:numPr>
       </w:pPr>
       <w:r>
-        <w:t>Gesture recognition</w:t>
-      </w:r>
-      <w:r>
-        <w:t xml:space="preserve">, </w:t>
-      </w:r>
-      <w:r>
-        <w:t>semantically meaningful commands</w:t>
-      </w:r>
-      <w:r>
-        <w:t xml:space="preserve">, </w:t>
-      </w:r>
-      <w:r>
-        <w:t>design and development of such systems than can identify explicit human gestures as input and process these gesture representations for device control through mapping of commands as output</w:t>
+        <w:t>Gesture recognition, semantically meaningful commands, design and development of such systems than can identify explicit human gestures as input and process these gesture representations for device control through mapping of commands as output</w:t>
       </w:r>
     </w:p>
     <w:p>
@@ -208,6 +208,36 @@
     <w:p>
       <w:pPr>
         <w:pStyle w:val="ListParagraph"/>
+        <w:rPr>
+          <w:b/>
+        </w:rPr>
+      </w:pPr>
+      <w:r>
+        <w:rPr>
+          <w:b/>
+        </w:rPr>
+        <w:t xml:space="preserve"> All above = </w:t>
+      </w:r>
+      <w:proofErr w:type="spellStart"/>
+      <w:r>
+        <w:rPr>
+          <w:b/>
+        </w:rPr>
+        <w:t>Rautaray</w:t>
+      </w:r>
+      <w:proofErr w:type="spellEnd"/>
+    </w:p>
+    <w:p>
+      <w:pPr>
+        <w:pStyle w:val="ListParagraph"/>
+        <w:rPr>
+          <w:b/>
+        </w:rPr>
+      </w:pPr>
+    </w:p>
+    <w:p>
+      <w:pPr>
+        <w:pStyle w:val="ListParagraph"/>
         <w:numPr>
           <w:ilvl w:val="0"/>
           <w:numId w:val="1"/>
@@ -266,11 +296,11 @@
       </w:r>
       <w:proofErr w:type="spellEnd"/>
       <w:r>
-        <w:t xml:space="preserve"> et al. (2008) proposed gesture recognition using Wii-controller employing HMM independent of the target system. Bourke et al. (2007) proposed recognition systems to detect the normal gestures which are used in our daily </w:t>
+        <w:t xml:space="preserve"> et al. (2008) proposed gesture recognition </w:t>
       </w:r>
       <w:r>
         <w:lastRenderedPageBreak/>
-        <w:t xml:space="preserve">activities using accelerometer. </w:t>
+        <w:t xml:space="preserve">using Wii-controller employing HMM independent of the target system. Bourke et al. (2007) proposed recognition systems to detect the normal gestures which are used in our daily activities using accelerometer. </w:t>
       </w:r>
       <w:proofErr w:type="spellStart"/>
       <w:r>
@@ -318,13 +348,7 @@
         </w:numPr>
       </w:pPr>
       <w:r>
-        <w:t>Vision based devices though is user friendly but suffer from configuration complexity and occlusion problems</w:t>
-      </w:r>
-      <w:r>
-        <w:t xml:space="preserve">. </w:t>
-      </w:r>
-      <w:r>
-        <w:t xml:space="preserve">allergy, magnetic devices which raises risk of cancer etc (Nishikawa et al. 2003). Whereas </w:t>
+        <w:t xml:space="preserve">Vision based devices though is user friendly but suffer from configuration complexity and occlusion problems. allergy, magnetic devices which raises risk of cancer etc (Nishikawa et al. 2003). Whereas </w:t>
       </w:r>
       <w:proofErr w:type="gramStart"/>
       <w:r>
@@ -366,16 +390,7 @@
         </w:rPr>
       </w:pPr>
       <w:r>
-        <w:t>Gest</w:t>
-      </w:r>
-      <w:r>
-        <w:t>ures may be articulated with any of the body parts or with combination of one or many of them. Gestures being major constituent of human communication may serve as an important means for human computer interaction too. Though the significance and meaning associated with different gestures differ very much with cultures having less or invariable or universal meaning for single gesture</w:t>
-      </w:r>
-      <w:r>
-        <w:t xml:space="preserve">… </w:t>
-      </w:r>
-      <w:r>
-        <w:t xml:space="preserve">For </w:t>
+        <w:t xml:space="preserve">Gestures may be articulated with any of the body parts or with combination of one or many of them. Gestures being major constituent of human communication may serve as an important means for human computer interaction too. Though the significance and meaning associated with different gestures differ very much with cultures having less or invariable or universal meaning for single gesture… For </w:t>
       </w:r>
       <w:proofErr w:type="gramStart"/>
       <w:r>
@@ -398,16 +413,10 @@
         </w:rPr>
       </w:pPr>
       <w:r>
-        <w:t>Theoretically the literature classifies hand gestures into two type’s static and dynamic gestures</w:t>
-      </w:r>
-      <w:r>
-        <w:t>.</w:t>
-      </w:r>
-      <w:r>
-        <w:t xml:space="preserve"> </w:t>
-      </w:r>
-      <w:r>
-        <w:t xml:space="preserve">Static hand gestures are defined as orientation and position of hand in the space during an amount of time without any movement and if a movement is there in the </w:t>
+        <w:t>Theoretically the literature classifies hand gestures into two type’s static and dynamic gestures.</w:t>
+      </w:r>
+      <w:r>
+        <w:t xml:space="preserve"> Static hand gestures are defined as orientation and position of hand in the space during an amount of time without any movement and if a movement is there in the </w:t>
       </w:r>
       <w:proofErr w:type="gramStart"/>
       <w:r>
@@ -415,10 +424,7 @@
       </w:r>
       <w:proofErr w:type="gramEnd"/>
       <w:r>
-        <w:t xml:space="preserve"> duration it is called dynamic gesture</w:t>
-      </w:r>
-      <w:r>
-        <w:t>.</w:t>
+        <w:t xml:space="preserve"> duration it is called dynamic gesture.</w:t>
       </w:r>
     </w:p>
     <w:p>
@@ -433,13 +439,7 @@
         </w:rPr>
       </w:pPr>
       <w:r>
-        <w:t>According to research (Hall 1973) 35 % of human communication consists of verbal communication and 65 % is non</w:t>
-      </w:r>
-      <w:r>
-        <w:t>-</w:t>
-      </w:r>
-      <w:r>
-        <w:t xml:space="preserve">verbal </w:t>
+        <w:t xml:space="preserve">According to research (Hall 1973) 35 % of human communication consists of verbal communication and 65 % is non-verbal </w:t>
       </w:r>
       <w:proofErr w:type="gramStart"/>
       <w:r>
@@ -480,16 +480,7 @@
         </w:rPr>
       </w:pPr>
       <w:r>
-        <w:t>Illustrator gestures emphasize the key point in speech to depict the communications pronouncing statements</w:t>
-      </w:r>
-      <w:r>
-        <w:t xml:space="preserve">… </w:t>
-      </w:r>
-      <w:r>
-        <w:t>dependent on communicators thought process and speech</w:t>
-      </w:r>
-      <w:r>
-        <w:t>.</w:t>
+        <w:t>Illustrator gestures emphasize the key point in speech to depict the communications pronouncing statements… dependent on communicators thought process and speech.</w:t>
       </w:r>
     </w:p>
     <w:p>
@@ -585,14 +576,22 @@
     <w:p>
       <w:pPr>
         <w:pStyle w:val="ListParagraph"/>
-        <w:numPr>
-          <w:ilvl w:val="0"/>
-          <w:numId w:val="1"/>
-        </w:numPr>
-        <w:rPr>
-          <w:b/>
-        </w:rPr>
-      </w:pPr>
+        <w:rPr>
+          <w:b/>
+        </w:rPr>
+      </w:pPr>
+      <w:r>
+        <w:rPr>
+          <w:b/>
+        </w:rPr>
+        <w:t xml:space="preserve">All above = </w:t>
+      </w:r>
+      <w:r>
+        <w:rPr>
+          <w:b/>
+        </w:rPr>
+        <w:t>Chakraborty</w:t>
+      </w:r>
       <w:bookmarkStart w:id="0" w:name="_GoBack"/>
       <w:bookmarkEnd w:id="0"/>
     </w:p>

</xml_diff>